<commit_message>
MPR start to chapter 1
</commit_message>
<xml_diff>
--- a/Pritika_edit.docx
+++ b/Pritika_edit.docx
@@ -16,6 +16,7 @@
           <w:lang w:val="en-US"/>
         </w:rPr>
       </w:pPr>
+      <w:bookmarkStart w:id="0" w:name="_Hlk76812277"/>
       <w:r>
         <w:rPr>
           <w:rFonts w:ascii="Times New Roman" w:eastAsia="Times New Roman" w:hAnsi="Times New Roman" w:cs="Times New Roman"/>
@@ -52,8 +53,8 @@
           <w:szCs w:val="24"/>
         </w:rPr>
       </w:pPr>
-      <w:bookmarkStart w:id="0" w:name="_els1j0ij85c0" w:colFirst="0" w:colLast="0"/>
-      <w:bookmarkEnd w:id="0"/>
+      <w:bookmarkStart w:id="1" w:name="_els1j0ij85c0" w:colFirst="0" w:colLast="0"/>
+      <w:bookmarkEnd w:id="1"/>
       <w:r>
         <w:rPr>
           <w:rFonts w:ascii="Times New Roman" w:eastAsia="Times New Roman" w:hAnsi="Times New Roman" w:cs="Times New Roman"/>
@@ -162,8 +163,8 @@
           <w:szCs w:val="24"/>
         </w:rPr>
       </w:pPr>
-      <w:bookmarkStart w:id="1" w:name="_lcaoj5b8kkak" w:colFirst="0" w:colLast="0"/>
-      <w:bookmarkEnd w:id="1"/>
+      <w:bookmarkStart w:id="2" w:name="_lcaoj5b8kkak" w:colFirst="0" w:colLast="0"/>
+      <w:bookmarkEnd w:id="2"/>
       <w:r>
         <w:rPr>
           <w:rFonts w:ascii="Times New Roman" w:eastAsia="Times New Roman" w:hAnsi="Times New Roman" w:cs="Times New Roman"/>
@@ -245,8 +246,8 @@
           <w:szCs w:val="28"/>
         </w:rPr>
       </w:pPr>
-      <w:bookmarkStart w:id="2" w:name="_mtx3yu6knroc" w:colFirst="0" w:colLast="0"/>
-      <w:bookmarkEnd w:id="2"/>
+      <w:bookmarkStart w:id="3" w:name="_mtx3yu6knroc" w:colFirst="0" w:colLast="0"/>
+      <w:bookmarkEnd w:id="3"/>
       <w:r>
         <w:rPr>
           <w:rFonts w:ascii="Times New Roman" w:eastAsia="Times New Roman" w:hAnsi="Times New Roman" w:cs="Times New Roman"/>
@@ -273,8 +274,8 @@
           <w:szCs w:val="32"/>
         </w:rPr>
       </w:pPr>
-      <w:bookmarkStart w:id="3" w:name="_mlkc9qpx6qug" w:colFirst="0" w:colLast="0"/>
-      <w:bookmarkEnd w:id="3"/>
+      <w:bookmarkStart w:id="4" w:name="_mlkc9qpx6qug" w:colFirst="0" w:colLast="0"/>
+      <w:bookmarkEnd w:id="4"/>
       <w:r>
         <w:rPr>
           <w:rFonts w:ascii="Times New Roman" w:eastAsia="Times New Roman" w:hAnsi="Times New Roman" w:cs="Times New Roman"/>
@@ -686,6 +687,7 @@
         <w:t>1</w:t>
       </w:r>
     </w:p>
+    <w:bookmarkEnd w:id="0"/>
     <w:p>
       <w:pPr>
         <w:spacing w:after="240" w:line="360" w:lineRule="auto"/>
@@ -1459,8 +1461,8 @@
           <w:szCs w:val="28"/>
         </w:rPr>
       </w:pPr>
-      <w:bookmarkStart w:id="4" w:name="_vq7zgz2x0dtw" w:colFirst="0" w:colLast="0"/>
-      <w:bookmarkEnd w:id="4"/>
+      <w:bookmarkStart w:id="5" w:name="_vq7zgz2x0dtw" w:colFirst="0" w:colLast="0"/>
+      <w:bookmarkEnd w:id="5"/>
       <w:r>
         <w:rPr>
           <w:rFonts w:ascii="Times New Roman" w:eastAsia="Times New Roman" w:hAnsi="Times New Roman" w:cs="Times New Roman"/>
@@ -1493,8 +1495,8 @@
           <w:szCs w:val="28"/>
         </w:rPr>
       </w:pPr>
-      <w:bookmarkStart w:id="5" w:name="_i7eofnxfsidz" w:colFirst="0" w:colLast="0"/>
-      <w:bookmarkEnd w:id="5"/>
+      <w:bookmarkStart w:id="6" w:name="_i7eofnxfsidz" w:colFirst="0" w:colLast="0"/>
+      <w:bookmarkEnd w:id="6"/>
       <w:r>
         <w:rPr>
           <w:rFonts w:ascii="Times New Roman" w:eastAsia="Times New Roman" w:hAnsi="Times New Roman" w:cs="Times New Roman"/>
@@ -1545,6 +1547,7 @@
         </w:rPr>
         <w:t xml:space="preserve">      </w:t>
       </w:r>
+      <w:bookmarkStart w:id="7" w:name="_Hlk76812764"/>
       <w:r>
         <w:rPr>
           <w:rFonts w:ascii="Times New Roman" w:eastAsia="Times New Roman" w:hAnsi="Times New Roman" w:cs="Times New Roman"/>
@@ -1591,6 +1594,7 @@
         <w:t xml:space="preserve">                  </w:t>
       </w:r>
     </w:p>
+    <w:bookmarkEnd w:id="7"/>
     <w:p>
       <w:pPr>
         <w:spacing w:before="240" w:after="240" w:line="360" w:lineRule="auto"/>
@@ -6264,12 +6268,11 @@
               <w:rPr>
                 <w:rFonts w:ascii="Times New Roman" w:eastAsia="Times New Roman" w:hAnsi="Times New Roman" w:cs="Times New Roman"/>
                 <w:b/>
-                <w:sz w:val="24"/>
-                <w:szCs w:val="24"/>
               </w:rPr>
             </w:pPr>
             <w:r>
               <w:rPr>
+                <w:rFonts w:ascii="Times New Roman" w:hAnsi="Times New Roman" w:cs="Times New Roman"/>
                 <w:color w:val="000000" w:themeColor="text1"/>
               </w:rPr>
               <w:t>Figure 1.1</w:t>
@@ -6286,14 +6289,13 @@
               <w:rPr>
                 <w:rFonts w:ascii="Times New Roman" w:eastAsia="Times New Roman" w:hAnsi="Times New Roman" w:cs="Times New Roman"/>
                 <w:b/>
-                <w:sz w:val="24"/>
-                <w:szCs w:val="24"/>
               </w:rPr>
             </w:pPr>
             <w:hyperlink r:id="rId14" w:tooltip="CT scan" w:history="1">
               <w:r>
                 <w:rPr>
                   <w:rStyle w:val="Hyperlink"/>
+                  <w:rFonts w:ascii="Times New Roman" w:hAnsi="Times New Roman" w:cs="Times New Roman"/>
                   <w:color w:val="000000" w:themeColor="text1"/>
                   <w:u w:val="none"/>
                 </w:rPr>
@@ -6302,6 +6304,7 @@
             </w:hyperlink>
             <w:r>
               <w:rPr>
+                <w:rFonts w:ascii="Times New Roman" w:hAnsi="Times New Roman" w:cs="Times New Roman"/>
                 <w:color w:val="000000" w:themeColor="text1"/>
                 <w:lang w:bidi="ar"/>
               </w:rPr>
@@ -6311,6 +6314,7 @@
               <w:r>
                 <w:rPr>
                   <w:rStyle w:val="Hyperlink"/>
+                  <w:rFonts w:ascii="Times New Roman" w:hAnsi="Times New Roman" w:cs="Times New Roman"/>
                   <w:color w:val="000000" w:themeColor="text1"/>
                   <w:u w:val="none"/>
                 </w:rPr>
@@ -6319,6 +6323,7 @@
             </w:hyperlink>
             <w:r>
               <w:rPr>
+                <w:rFonts w:ascii="Times New Roman" w:hAnsi="Times New Roman" w:cs="Times New Roman"/>
                 <w:color w:val="000000" w:themeColor="text1"/>
                 <w:lang w:bidi="ar"/>
               </w:rPr>
@@ -6366,12 +6371,11 @@
               <w:rPr>
                 <w:rFonts w:ascii="Times New Roman" w:eastAsia="Times New Roman" w:hAnsi="Times New Roman" w:cs="Times New Roman"/>
                 <w:b/>
-                <w:sz w:val="24"/>
-                <w:szCs w:val="24"/>
               </w:rPr>
             </w:pPr>
             <w:r>
               <w:rPr>
+                <w:rFonts w:ascii="Times New Roman" w:hAnsi="Times New Roman" w:cs="Times New Roman"/>
                 <w:color w:val="000000" w:themeColor="text1"/>
               </w:rPr>
               <w:t>Figure 1.2</w:t>
@@ -6388,12 +6392,11 @@
               <w:rPr>
                 <w:rFonts w:ascii="Times New Roman" w:eastAsia="Times New Roman" w:hAnsi="Times New Roman" w:cs="Times New Roman"/>
                 <w:b/>
-                <w:sz w:val="24"/>
-                <w:szCs w:val="24"/>
               </w:rPr>
             </w:pPr>
             <w:r>
               <w:rPr>
+                <w:rFonts w:ascii="Times New Roman" w:hAnsi="Times New Roman" w:cs="Times New Roman"/>
                 <w:color w:val="000000" w:themeColor="text1"/>
               </w:rPr>
               <w:t>Figure representing blockage of tissue as happens in case of ischemic stroke</w:t>
@@ -6440,16 +6443,12 @@
               <w:rPr>
                 <w:rFonts w:ascii="Times New Roman" w:eastAsia="Times New Roman" w:hAnsi="Times New Roman" w:cs="Times New Roman"/>
                 <w:b/>
-                <w:sz w:val="24"/>
-                <w:szCs w:val="24"/>
               </w:rPr>
             </w:pPr>
             <w:r>
               <w:rPr>
                 <w:rFonts w:ascii="Times New Roman" w:eastAsia="Times New Roman" w:hAnsi="Times New Roman" w:cs="Times New Roman"/>
                 <w:color w:val="231F20"/>
-                <w:sz w:val="24"/>
-                <w:szCs w:val="24"/>
                 <w:lang w:eastAsia="en-IN"/>
               </w:rPr>
               <w:t>Figure 1.3</w:t>
@@ -6466,16 +6465,12 @@
               <w:rPr>
                 <w:rFonts w:ascii="Times New Roman" w:eastAsia="Times New Roman" w:hAnsi="Times New Roman" w:cs="Times New Roman"/>
                 <w:b/>
-                <w:sz w:val="24"/>
-                <w:szCs w:val="24"/>
               </w:rPr>
             </w:pPr>
             <w:r>
               <w:rPr>
                 <w:rFonts w:ascii="Times New Roman" w:eastAsia="Times New Roman" w:hAnsi="Times New Roman" w:cs="Times New Roman"/>
                 <w:color w:val="231F20"/>
-                <w:sz w:val="24"/>
-                <w:szCs w:val="24"/>
                 <w:lang w:eastAsia="en-IN"/>
               </w:rPr>
               <w:t>Figure representing rapture of tissue as happens in hemorrhagic stroke</w:t>
@@ -6522,12 +6517,11 @@
               <w:rPr>
                 <w:rFonts w:ascii="Times New Roman" w:eastAsia="Times New Roman" w:hAnsi="Times New Roman" w:cs="Times New Roman"/>
                 <w:b/>
-                <w:sz w:val="24"/>
-                <w:szCs w:val="24"/>
               </w:rPr>
             </w:pPr>
             <w:r>
               <w:rPr>
+                <w:rFonts w:ascii="Times New Roman" w:hAnsi="Times New Roman" w:cs="Times New Roman"/>
                 <w:color w:val="111111"/>
               </w:rPr>
               <w:t>Figure 1.4</w:t>
@@ -6544,12 +6538,11 @@
               <w:rPr>
                 <w:rFonts w:ascii="Times New Roman" w:eastAsia="Times New Roman" w:hAnsi="Times New Roman" w:cs="Times New Roman"/>
                 <w:b/>
-                <w:sz w:val="24"/>
-                <w:szCs w:val="24"/>
               </w:rPr>
             </w:pPr>
             <w:r>
               <w:rPr>
+                <w:rFonts w:ascii="Times New Roman" w:hAnsi="Times New Roman" w:cs="Times New Roman"/>
                 <w:color w:val="111111"/>
               </w:rPr>
               <w:t>Figure representing transient blockage in case of TIA.</w:t>
@@ -6596,16 +6589,12 @@
               <w:rPr>
                 <w:rFonts w:ascii="Times New Roman" w:eastAsia="Times New Roman" w:hAnsi="Times New Roman" w:cs="Times New Roman"/>
                 <w:b/>
-                <w:sz w:val="24"/>
-                <w:szCs w:val="24"/>
               </w:rPr>
             </w:pPr>
             <w:r>
               <w:rPr>
                 <w:rFonts w:ascii="Times New Roman" w:eastAsia="SimSun" w:hAnsi="Times New Roman" w:cs="Times New Roman"/>
                 <w:color w:val="000000" w:themeColor="text1"/>
-                <w:sz w:val="24"/>
-                <w:szCs w:val="24"/>
                 <w:lang w:val="en-US" w:eastAsia="zh-CN" w:bidi="ar"/>
               </w:rPr>
               <w:t>Figure 1.5</w:t>
@@ -6622,16 +6611,12 @@
               <w:rPr>
                 <w:rFonts w:ascii="Times New Roman" w:eastAsia="Times New Roman" w:hAnsi="Times New Roman" w:cs="Times New Roman"/>
                 <w:b/>
-                <w:sz w:val="24"/>
-                <w:szCs w:val="24"/>
               </w:rPr>
             </w:pPr>
             <w:r>
               <w:rPr>
                 <w:rFonts w:ascii="Times New Roman" w:eastAsia="SimSun" w:hAnsi="Times New Roman" w:cs="Times New Roman"/>
                 <w:color w:val="000000" w:themeColor="text1"/>
-                <w:sz w:val="24"/>
-                <w:szCs w:val="24"/>
                 <w:lang w:val="en-US" w:eastAsia="zh-CN" w:bidi="ar"/>
               </w:rPr>
               <w:t>Stroke deaths per million persons in 2012</w:t>
@@ -7244,7 +7229,6 @@
                 <w:sz w:val="24"/>
                 <w:szCs w:val="24"/>
               </w:rPr>
-              <w:lastRenderedPageBreak/>
               <w:t>Figure 4.6</w:t>
             </w:r>
           </w:p>
@@ -7321,6 +7305,7 @@
                 <w:sz w:val="24"/>
                 <w:szCs w:val="24"/>
               </w:rPr>
+              <w:lastRenderedPageBreak/>
               <w:t>Figure 4.7</w:t>
             </w:r>
           </w:p>
@@ -8309,7 +8294,6 @@
                 <w:sz w:val="24"/>
                 <w:szCs w:val="24"/>
               </w:rPr>
-              <w:lastRenderedPageBreak/>
               <w:t>Figure 5.12</w:t>
             </w:r>
           </w:p>
@@ -8386,6 +8370,7 @@
                 <w:sz w:val="24"/>
                 <w:szCs w:val="24"/>
               </w:rPr>
+              <w:lastRenderedPageBreak/>
               <w:t>Figure 5.13</w:t>
             </w:r>
           </w:p>
@@ -9146,13 +9131,37 @@
           <w:szCs w:val="28"/>
         </w:rPr>
       </w:pPr>
-      <w:r>
+    </w:p>
+    <w:p>
+      <w:pPr>
+        <w:spacing w:before="240" w:after="240" w:line="360" w:lineRule="auto"/>
+        <w:jc w:val="center"/>
         <w:rPr>
           <w:rFonts w:ascii="Times New Roman" w:eastAsia="Times New Roman" w:hAnsi="Times New Roman" w:cs="Times New Roman"/>
           <w:b/>
           <w:sz w:val="28"/>
           <w:szCs w:val="28"/>
         </w:rPr>
+      </w:pPr>
+    </w:p>
+    <w:p>
+      <w:pPr>
+        <w:spacing w:before="240" w:after="240" w:line="360" w:lineRule="auto"/>
+        <w:jc w:val="center"/>
+        <w:rPr>
+          <w:rFonts w:ascii="Times New Roman" w:eastAsia="Times New Roman" w:hAnsi="Times New Roman" w:cs="Times New Roman"/>
+          <w:b/>
+          <w:sz w:val="28"/>
+          <w:szCs w:val="28"/>
+        </w:rPr>
+      </w:pPr>
+      <w:r>
+        <w:rPr>
+          <w:rFonts w:ascii="Times New Roman" w:eastAsia="Times New Roman" w:hAnsi="Times New Roman" w:cs="Times New Roman"/>
+          <w:b/>
+          <w:sz w:val="28"/>
+          <w:szCs w:val="28"/>
+        </w:rPr>
         <w:lastRenderedPageBreak/>
         <w:t>ACKNOWLEDGEMENT</w:t>
       </w:r>
@@ -9386,6 +9395,7 @@
           <w:szCs w:val="24"/>
         </w:rPr>
       </w:pPr>
+      <w:bookmarkStart w:id="8" w:name="_Hlk76813042"/>
       <w:r>
         <w:rPr>
           <w:rFonts w:ascii="Times New Roman" w:eastAsia="Times New Roman" w:hAnsi="Times New Roman" w:cs="Times New Roman"/>
@@ -9440,7 +9450,16 @@
           <w:sz w:val="24"/>
           <w:szCs w:val="24"/>
         </w:rPr>
-        <w:t xml:space="preserve">project. </w:t>
+        <w:t>project.</w:t>
+      </w:r>
+      <w:bookmarkEnd w:id="8"/>
+      <w:r>
+        <w:rPr>
+          <w:rFonts w:ascii="Times New Roman" w:eastAsia="Times New Roman" w:hAnsi="Times New Roman" w:cs="Times New Roman"/>
+          <w:sz w:val="24"/>
+          <w:szCs w:val="24"/>
+        </w:rPr>
+        <w:t xml:space="preserve"> </w:t>
       </w:r>
       <w:r>
         <w:rPr>
@@ -10741,29 +10760,7 @@
           <w:szCs w:val="24"/>
           <w:lang w:eastAsia="en-IN"/>
         </w:rPr>
-        <w:t xml:space="preserve"> of </w:t>
-      </w:r>
-      <w:proofErr w:type="gramStart"/>
-      <w:r>
-        <w:rPr>
-          <w:rFonts w:ascii="Times New Roman" w:eastAsia="Times New Roman" w:hAnsi="Times New Roman" w:cs="Times New Roman"/>
-          <w:color w:val="231F20"/>
-          <w:sz w:val="24"/>
-          <w:szCs w:val="24"/>
-          <w:lang w:eastAsia="en-IN"/>
-        </w:rPr>
-        <w:t>stroke</w:t>
-      </w:r>
-      <w:proofErr w:type="gramEnd"/>
-      <w:r>
-        <w:rPr>
-          <w:rFonts w:ascii="Times New Roman" w:eastAsia="Times New Roman" w:hAnsi="Times New Roman" w:cs="Times New Roman"/>
-          <w:color w:val="231F20"/>
-          <w:sz w:val="24"/>
-          <w:szCs w:val="24"/>
-          <w:lang w:eastAsia="en-IN"/>
-        </w:rPr>
-        <w:t>:</w:t>
+        <w:t> of stroke:</w:t>
       </w:r>
     </w:p>
     <w:p>
@@ -12846,7 +12843,7 @@
           <w:szCs w:val="24"/>
         </w:rPr>
       </w:pPr>
-      <w:bookmarkStart w:id="6" w:name="_Hlk76476772"/>
+      <w:bookmarkStart w:id="9" w:name="_Hlk76476772"/>
       <w:r>
         <w:rPr>
           <w:rFonts w:ascii="Times New Roman" w:eastAsia="SimSun" w:hAnsi="Times New Roman" w:cs="Times New Roman"/>
@@ -12888,7 +12885,7 @@
         <w:t>Stroke deaths per million persons in 2012</w:t>
       </w:r>
     </w:p>
-    <w:bookmarkEnd w:id="6"/>
+    <w:bookmarkEnd w:id="9"/>
     <w:p>
       <w:pPr>
         <w:spacing w:line="360" w:lineRule="auto"/>
@@ -13294,7 +13291,7 @@
           <w:szCs w:val="24"/>
         </w:rPr>
       </w:pPr>
-      <w:bookmarkStart w:id="7" w:name="_Hlk76476783"/>
+      <w:bookmarkStart w:id="10" w:name="_Hlk76476783"/>
       <w:r>
         <w:rPr>
           <w:rFonts w:ascii="Times New Roman" w:hAnsi="Times New Roman" w:cs="Times New Roman"/>
@@ -13356,7 +13353,7 @@
             <w:tcW w:w="0" w:type="auto"/>
             <w:shd w:val="clear" w:color="auto" w:fill="auto"/>
           </w:tcPr>
-          <w:bookmarkEnd w:id="7"/>
+          <w:bookmarkEnd w:id="10"/>
           <w:p>
             <w:pPr>
               <w:spacing w:line="360" w:lineRule="auto"/>
@@ -16723,7 +16720,7 @@
           <w:szCs w:val="24"/>
         </w:rPr>
       </w:pPr>
-      <w:bookmarkStart w:id="8" w:name="_Hlk76476886"/>
+      <w:bookmarkStart w:id="11" w:name="_Hlk76476886"/>
       <w:r>
         <w:rPr>
           <w:rFonts w:ascii="Times New Roman" w:eastAsia="Times New Roman" w:hAnsi="Times New Roman" w:cs="Times New Roman"/>
@@ -16749,7 +16746,7 @@
         <w:t>1: Process Flow Diagram</w:t>
       </w:r>
     </w:p>
-    <w:bookmarkEnd w:id="8"/>
+    <w:bookmarkEnd w:id="11"/>
     <w:p>
       <w:pPr>
         <w:spacing w:before="240" w:after="240" w:line="360" w:lineRule="auto"/>
@@ -17884,7 +17881,7 @@
           <w:szCs w:val="24"/>
         </w:rPr>
       </w:pPr>
-      <w:bookmarkStart w:id="9" w:name="_Hlk76476899"/>
+      <w:bookmarkStart w:id="12" w:name="_Hlk76476899"/>
       <w:r>
         <w:rPr>
           <w:rFonts w:ascii="Times New Roman" w:eastAsia="Times New Roman" w:hAnsi="Times New Roman" w:cs="Times New Roman"/>
@@ -17910,7 +17907,7 @@
         <w:t>: Output showing the dataset information</w:t>
       </w:r>
     </w:p>
-    <w:bookmarkEnd w:id="9"/>
+    <w:bookmarkEnd w:id="12"/>
     <w:p>
       <w:pPr>
         <w:spacing w:before="240" w:after="240" w:line="360" w:lineRule="auto"/>
@@ -18615,8 +18612,9 @@
           <w:sz w:val="24"/>
           <w:szCs w:val="24"/>
         </w:rPr>
-        <w:t xml:space="preserve">        </w:t>
-      </w:r>
+        <w:t xml:space="preserve">                                       ……</w:t>
+      </w:r>
+      <w:proofErr w:type="gramStart"/>
       <w:r>
         <w:rPr>
           <w:rFonts w:ascii="Times New Roman" w:eastAsia="Times New Roman" w:hAnsi="Times New Roman" w:cs="Times New Roman"/>
@@ -18624,8 +18622,9 @@
           <w:sz w:val="24"/>
           <w:szCs w:val="24"/>
         </w:rPr>
-        <w:t xml:space="preserve">                             </w:t>
-      </w:r>
+        <w:t>….(</w:t>
+      </w:r>
+      <w:proofErr w:type="gramEnd"/>
       <w:r>
         <w:rPr>
           <w:rFonts w:ascii="Times New Roman" w:eastAsia="Times New Roman" w:hAnsi="Times New Roman" w:cs="Times New Roman"/>
@@ -18633,36 +18632,7 @@
           <w:sz w:val="24"/>
           <w:szCs w:val="24"/>
         </w:rPr>
-        <w:t xml:space="preserve">  ……</w:t>
-      </w:r>
-      <w:proofErr w:type="gramStart"/>
-      <w:r>
-        <w:rPr>
-          <w:rFonts w:ascii="Times New Roman" w:eastAsia="Times New Roman" w:hAnsi="Times New Roman" w:cs="Times New Roman"/>
-          <w:color w:val="000000" w:themeColor="text1"/>
-          <w:sz w:val="24"/>
-          <w:szCs w:val="24"/>
-        </w:rPr>
-        <w:t>….(</w:t>
-      </w:r>
-      <w:proofErr w:type="gramEnd"/>
-      <w:r>
-        <w:rPr>
-          <w:rFonts w:ascii="Times New Roman" w:eastAsia="Times New Roman" w:hAnsi="Times New Roman" w:cs="Times New Roman"/>
-          <w:color w:val="000000" w:themeColor="text1"/>
-          <w:sz w:val="24"/>
-          <w:szCs w:val="24"/>
-        </w:rPr>
-        <w:t>i</w:t>
-      </w:r>
-      <w:r>
-        <w:rPr>
-          <w:rFonts w:ascii="Times New Roman" w:eastAsia="Times New Roman" w:hAnsi="Times New Roman" w:cs="Times New Roman"/>
-          <w:color w:val="000000" w:themeColor="text1"/>
-          <w:sz w:val="24"/>
-          <w:szCs w:val="24"/>
-        </w:rPr>
-        <w:t>i)</w:t>
+        <w:t>ii)</w:t>
       </w:r>
     </w:p>
     <w:p>
@@ -18880,7 +18850,7 @@
           <w:sz w:val="24"/>
           <w:szCs w:val="24"/>
         </w:rPr>
-        <w:t xml:space="preserve">     </w:t>
+        <w:t xml:space="preserve">                                          </w:t>
       </w:r>
       <w:r>
         <w:rPr>
@@ -18889,7 +18859,7 @@
           <w:sz w:val="24"/>
           <w:szCs w:val="24"/>
         </w:rPr>
-        <w:t xml:space="preserve">                                </w:t>
+        <w:t>.</w:t>
       </w:r>
       <w:r>
         <w:rPr>
@@ -18898,8 +18868,9 @@
           <w:sz w:val="24"/>
           <w:szCs w:val="24"/>
         </w:rPr>
-        <w:t xml:space="preserve">     </w:t>
-      </w:r>
+        <w:t>…</w:t>
+      </w:r>
+      <w:proofErr w:type="gramStart"/>
       <w:r>
         <w:rPr>
           <w:rFonts w:ascii="Times New Roman" w:eastAsia="Times New Roman" w:hAnsi="Times New Roman" w:cs="Times New Roman"/>
@@ -18907,8 +18878,9 @@
           <w:sz w:val="24"/>
           <w:szCs w:val="24"/>
         </w:rPr>
-        <w:t>.</w:t>
-      </w:r>
+        <w:t>…..</w:t>
+      </w:r>
+      <w:proofErr w:type="gramEnd"/>
       <w:r>
         <w:rPr>
           <w:rFonts w:ascii="Times New Roman" w:eastAsia="Times New Roman" w:hAnsi="Times New Roman" w:cs="Times New Roman"/>
@@ -18916,45 +18888,7 @@
           <w:sz w:val="24"/>
           <w:szCs w:val="24"/>
         </w:rPr>
-        <w:t>…</w:t>
-      </w:r>
-      <w:proofErr w:type="gramStart"/>
-      <w:r>
-        <w:rPr>
-          <w:rFonts w:ascii="Times New Roman" w:eastAsia="Times New Roman" w:hAnsi="Times New Roman" w:cs="Times New Roman"/>
-          <w:color w:val="000000" w:themeColor="text1"/>
-          <w:sz w:val="24"/>
-          <w:szCs w:val="24"/>
-        </w:rPr>
-        <w:t>…..</w:t>
-      </w:r>
-      <w:proofErr w:type="gramEnd"/>
-      <w:r>
-        <w:rPr>
-          <w:rFonts w:ascii="Times New Roman" w:eastAsia="Times New Roman" w:hAnsi="Times New Roman" w:cs="Times New Roman"/>
-          <w:color w:val="000000" w:themeColor="text1"/>
-          <w:sz w:val="24"/>
-          <w:szCs w:val="24"/>
-        </w:rPr>
-        <w:t>(</w:t>
-      </w:r>
-      <w:r>
-        <w:rPr>
-          <w:rFonts w:ascii="Times New Roman" w:eastAsia="Times New Roman" w:hAnsi="Times New Roman" w:cs="Times New Roman"/>
-          <w:color w:val="000000" w:themeColor="text1"/>
-          <w:sz w:val="24"/>
-          <w:szCs w:val="24"/>
-        </w:rPr>
-        <w:t>ii</w:t>
-      </w:r>
-      <w:r>
-        <w:rPr>
-          <w:rFonts w:ascii="Times New Roman" w:eastAsia="Times New Roman" w:hAnsi="Times New Roman" w:cs="Times New Roman"/>
-          <w:color w:val="000000" w:themeColor="text1"/>
-          <w:sz w:val="24"/>
-          <w:szCs w:val="24"/>
-        </w:rPr>
-        <w:t>i)</w:t>
+        <w:t>(iii)</w:t>
       </w:r>
     </w:p>
     <w:p>
@@ -19291,8 +19225,9 @@
           <w:sz w:val="24"/>
           <w:szCs w:val="24"/>
         </w:rPr>
-        <w:t xml:space="preserve">   </w:t>
-      </w:r>
+        <w:t xml:space="preserve">   .…</w:t>
+      </w:r>
+      <w:proofErr w:type="gramStart"/>
       <w:r>
         <w:rPr>
           <w:rFonts w:ascii="Times New Roman" w:eastAsia="Times New Roman" w:hAnsi="Times New Roman" w:cs="Times New Roman"/>
@@ -19300,8 +19235,9 @@
           <w:sz w:val="24"/>
           <w:szCs w:val="24"/>
         </w:rPr>
-        <w:t>.</w:t>
-      </w:r>
+        <w:t>…..</w:t>
+      </w:r>
+      <w:proofErr w:type="gramEnd"/>
       <w:r>
         <w:rPr>
           <w:rFonts w:ascii="Times New Roman" w:eastAsia="Times New Roman" w:hAnsi="Times New Roman" w:cs="Times New Roman"/>
@@ -19309,45 +19245,7 @@
           <w:sz w:val="24"/>
           <w:szCs w:val="24"/>
         </w:rPr>
-        <w:t>…</w:t>
-      </w:r>
-      <w:proofErr w:type="gramStart"/>
-      <w:r>
-        <w:rPr>
-          <w:rFonts w:ascii="Times New Roman" w:eastAsia="Times New Roman" w:hAnsi="Times New Roman" w:cs="Times New Roman"/>
-          <w:color w:val="000000" w:themeColor="text1"/>
-          <w:sz w:val="24"/>
-          <w:szCs w:val="24"/>
-        </w:rPr>
-        <w:t>…..</w:t>
-      </w:r>
-      <w:proofErr w:type="gramEnd"/>
-      <w:r>
-        <w:rPr>
-          <w:rFonts w:ascii="Times New Roman" w:eastAsia="Times New Roman" w:hAnsi="Times New Roman" w:cs="Times New Roman"/>
-          <w:color w:val="000000" w:themeColor="text1"/>
-          <w:sz w:val="24"/>
-          <w:szCs w:val="24"/>
-        </w:rPr>
-        <w:t>(i</w:t>
-      </w:r>
-      <w:r>
-        <w:rPr>
-          <w:rFonts w:ascii="Times New Roman" w:eastAsia="Times New Roman" w:hAnsi="Times New Roman" w:cs="Times New Roman"/>
-          <w:color w:val="000000" w:themeColor="text1"/>
-          <w:sz w:val="24"/>
-          <w:szCs w:val="24"/>
-        </w:rPr>
-        <w:t>v</w:t>
-      </w:r>
-      <w:r>
-        <w:rPr>
-          <w:rFonts w:ascii="Times New Roman" w:eastAsia="Times New Roman" w:hAnsi="Times New Roman" w:cs="Times New Roman"/>
-          <w:color w:val="000000" w:themeColor="text1"/>
-          <w:sz w:val="24"/>
-          <w:szCs w:val="24"/>
-        </w:rPr>
-        <w:t>)</w:t>
+        <w:t>(iv)</w:t>
       </w:r>
     </w:p>
     <w:p>
@@ -19512,25 +19410,7 @@
           <w:sz w:val="24"/>
           <w:szCs w:val="24"/>
         </w:rPr>
-        <w:t>(</w:t>
-      </w:r>
-      <w:r>
-        <w:rPr>
-          <w:rFonts w:ascii="Times New Roman" w:eastAsia="Times New Roman" w:hAnsi="Times New Roman" w:cs="Times New Roman"/>
-          <w:color w:val="000000" w:themeColor="text1"/>
-          <w:sz w:val="24"/>
-          <w:szCs w:val="24"/>
-        </w:rPr>
-        <w:t>v</w:t>
-      </w:r>
-      <w:r>
-        <w:rPr>
-          <w:rFonts w:ascii="Times New Roman" w:eastAsia="Times New Roman" w:hAnsi="Times New Roman" w:cs="Times New Roman"/>
-          <w:color w:val="000000" w:themeColor="text1"/>
-          <w:sz w:val="24"/>
-          <w:szCs w:val="24"/>
-        </w:rPr>
-        <w:t>)</w:t>
+        <w:t>(v)</w:t>
       </w:r>
     </w:p>
     <w:p>
@@ -19666,7 +19546,7 @@
           <w:szCs w:val="24"/>
         </w:rPr>
       </w:pPr>
-      <w:bookmarkStart w:id="10" w:name="_Hlk76476911"/>
+      <w:bookmarkStart w:id="13" w:name="_Hlk76476911"/>
       <w:r>
         <w:rPr>
           <w:rFonts w:ascii="Times New Roman" w:eastAsia="Times New Roman" w:hAnsi="Times New Roman" w:cs="Times New Roman"/>
@@ -19692,7 +19572,7 @@
         <w:t>2: Architecture of the Stroke prediction model</w:t>
       </w:r>
     </w:p>
-    <w:bookmarkEnd w:id="10"/>
+    <w:bookmarkEnd w:id="13"/>
     <w:p>
       <w:pPr>
         <w:spacing w:before="240" w:after="240"/>
@@ -19821,7 +19701,7 @@
           <w:szCs w:val="24"/>
         </w:rPr>
       </w:pPr>
-      <w:bookmarkStart w:id="11" w:name="_Hlk76476924"/>
+      <w:bookmarkStart w:id="14" w:name="_Hlk76476924"/>
       <w:r>
         <w:rPr>
           <w:rFonts w:ascii="Times New Roman" w:eastAsia="Times New Roman" w:hAnsi="Times New Roman" w:cs="Times New Roman"/>
@@ -19847,7 +19727,7 @@
         <w:t>: Use Case Diagram for stroke prediction system</w:t>
       </w:r>
     </w:p>
-    <w:bookmarkEnd w:id="11"/>
+    <w:bookmarkEnd w:id="14"/>
     <w:p>
       <w:pPr>
         <w:spacing w:before="240" w:after="240" w:line="360" w:lineRule="auto"/>
@@ -20033,7 +19913,7 @@
           <w:szCs w:val="24"/>
         </w:rPr>
       </w:pPr>
-      <w:bookmarkStart w:id="12" w:name="_Hlk76476946"/>
+      <w:bookmarkStart w:id="15" w:name="_Hlk76476946"/>
       <w:r>
         <w:rPr>
           <w:rFonts w:ascii="Times New Roman" w:eastAsia="Times New Roman" w:hAnsi="Times New Roman" w:cs="Times New Roman"/>
@@ -20059,7 +19939,7 @@
         <w:t>: DFD level 0</w:t>
       </w:r>
     </w:p>
-    <w:bookmarkEnd w:id="12"/>
+    <w:bookmarkEnd w:id="15"/>
     <w:p>
       <w:pPr>
         <w:spacing w:before="240" w:after="240" w:line="360" w:lineRule="auto"/>
@@ -20178,7 +20058,7 @@
           <w:szCs w:val="24"/>
         </w:rPr>
       </w:pPr>
-      <w:bookmarkStart w:id="13" w:name="_Hlk76476960"/>
+      <w:bookmarkStart w:id="16" w:name="_Hlk76476960"/>
       <w:r>
         <w:rPr>
           <w:rFonts w:ascii="Times New Roman" w:eastAsia="Times New Roman" w:hAnsi="Times New Roman" w:cs="Times New Roman"/>
@@ -20204,7 +20084,7 @@
         <w:t>: DFD level 1</w:t>
       </w:r>
     </w:p>
-    <w:bookmarkEnd w:id="13"/>
+    <w:bookmarkEnd w:id="16"/>
     <w:p>
       <w:pPr>
         <w:spacing w:before="240" w:after="240" w:line="360" w:lineRule="auto"/>
@@ -20323,7 +20203,7 @@
           <w:szCs w:val="24"/>
         </w:rPr>
       </w:pPr>
-      <w:bookmarkStart w:id="14" w:name="_Hlk76476975"/>
+      <w:bookmarkStart w:id="17" w:name="_Hlk76476975"/>
       <w:r>
         <w:rPr>
           <w:rFonts w:ascii="Times New Roman" w:eastAsia="Times New Roman" w:hAnsi="Times New Roman" w:cs="Times New Roman"/>
@@ -20349,7 +20229,7 @@
         <w:t>: DFD level 2</w:t>
       </w:r>
     </w:p>
-    <w:bookmarkEnd w:id="14"/>
+    <w:bookmarkEnd w:id="17"/>
     <w:p>
       <w:pPr>
         <w:spacing w:before="240" w:after="240" w:line="360" w:lineRule="auto"/>
@@ -20469,7 +20349,7 @@
           <w:szCs w:val="24"/>
         </w:rPr>
       </w:pPr>
-      <w:bookmarkStart w:id="15" w:name="_Hlk76476992"/>
+      <w:bookmarkStart w:id="18" w:name="_Hlk76476992"/>
       <w:r>
         <w:rPr>
           <w:rFonts w:ascii="Times New Roman" w:eastAsia="Times New Roman" w:hAnsi="Times New Roman" w:cs="Times New Roman"/>
@@ -20495,7 +20375,7 @@
         <w:t>: Sequence Diagram of the system</w:t>
       </w:r>
     </w:p>
-    <w:bookmarkEnd w:id="15"/>
+    <w:bookmarkEnd w:id="18"/>
     <w:p>
       <w:pPr>
         <w:spacing w:before="240" w:after="240" w:line="360" w:lineRule="auto"/>
@@ -20723,7 +20603,7 @@
           <w:szCs w:val="24"/>
         </w:rPr>
       </w:pPr>
-      <w:bookmarkStart w:id="16" w:name="_Hlk76477004"/>
+      <w:bookmarkStart w:id="19" w:name="_Hlk76477004"/>
       <w:r>
         <w:rPr>
           <w:rFonts w:ascii="Times New Roman" w:eastAsia="Times New Roman" w:hAnsi="Times New Roman" w:cs="Times New Roman"/>
@@ -20749,7 +20629,7 @@
         <w:t>: Flow chart for the stroke prediction system</w:t>
       </w:r>
     </w:p>
-    <w:bookmarkEnd w:id="16"/>
+    <w:bookmarkEnd w:id="19"/>
     <w:p>
       <w:pPr>
         <w:spacing w:before="240" w:after="240" w:line="360" w:lineRule="auto"/>
@@ -21128,7 +21008,7 @@
           <w:szCs w:val="24"/>
         </w:rPr>
       </w:pPr>
-      <w:bookmarkStart w:id="17" w:name="_Hlk76477018"/>
+      <w:bookmarkStart w:id="20" w:name="_Hlk76477018"/>
       <w:r>
         <w:rPr>
           <w:rFonts w:ascii="Times New Roman" w:eastAsia="Times New Roman" w:hAnsi="Times New Roman" w:cs="Times New Roman"/>
@@ -21154,7 +21034,7 @@
         <w:t>: Code snippet showing the import of libraries used in the project</w:t>
       </w:r>
     </w:p>
-    <w:bookmarkEnd w:id="17"/>
+    <w:bookmarkEnd w:id="20"/>
     <w:p>
       <w:pPr>
         <w:spacing w:before="240" w:after="240" w:line="360" w:lineRule="auto"/>
@@ -21232,7 +21112,7 @@
           <w:szCs w:val="24"/>
         </w:rPr>
       </w:pPr>
-      <w:bookmarkStart w:id="18" w:name="_Hlk76477052"/>
+      <w:bookmarkStart w:id="21" w:name="_Hlk76477052"/>
       <w:r>
         <w:rPr>
           <w:rFonts w:ascii="Times New Roman" w:eastAsia="Times New Roman" w:hAnsi="Times New Roman" w:cs="Times New Roman"/>
@@ -21258,7 +21138,7 @@
         <w:t xml:space="preserve"> Code snippet to read the dataset</w:t>
       </w:r>
     </w:p>
-    <w:bookmarkEnd w:id="18"/>
+    <w:bookmarkEnd w:id="21"/>
     <w:p>
       <w:pPr>
         <w:spacing w:before="240" w:after="240" w:line="360" w:lineRule="auto"/>
@@ -21337,7 +21217,7 @@
           <w:szCs w:val="24"/>
         </w:rPr>
       </w:pPr>
-      <w:bookmarkStart w:id="19" w:name="_Hlk76477062"/>
+      <w:bookmarkStart w:id="22" w:name="_Hlk76477062"/>
       <w:r>
         <w:rPr>
           <w:rFonts w:ascii="Times New Roman" w:eastAsia="Times New Roman" w:hAnsi="Times New Roman" w:cs="Times New Roman"/>
@@ -21371,7 +21251,7 @@
         <w:t>: 10 Sample data from the dataset</w:t>
       </w:r>
     </w:p>
-    <w:bookmarkEnd w:id="19"/>
+    <w:bookmarkEnd w:id="22"/>
     <w:p>
       <w:pPr>
         <w:spacing w:before="240" w:after="240" w:line="360" w:lineRule="auto"/>
@@ -21508,7 +21388,7 @@
           <w:szCs w:val="24"/>
         </w:rPr>
       </w:pPr>
-      <w:bookmarkStart w:id="20" w:name="_Hlk76477081"/>
+      <w:bookmarkStart w:id="23" w:name="_Hlk76477081"/>
       <w:r>
         <w:rPr>
           <w:rFonts w:ascii="Times New Roman" w:eastAsia="Times New Roman" w:hAnsi="Times New Roman" w:cs="Times New Roman"/>
@@ -21550,7 +21430,7 @@
         <w:t xml:space="preserve"> Code snippet and resultant table after dropping the id column</w:t>
       </w:r>
     </w:p>
-    <w:bookmarkEnd w:id="20"/>
+    <w:bookmarkEnd w:id="23"/>
     <w:p>
       <w:pPr>
         <w:spacing w:before="240" w:after="240" w:line="360" w:lineRule="auto"/>
@@ -21732,7 +21612,7 @@
           <w:szCs w:val="24"/>
         </w:rPr>
       </w:pPr>
-      <w:bookmarkStart w:id="21" w:name="_Hlk76477096"/>
+      <w:bookmarkStart w:id="24" w:name="_Hlk76477096"/>
       <w:r>
         <w:rPr>
           <w:rFonts w:ascii="Times New Roman" w:eastAsia="Times New Roman" w:hAnsi="Times New Roman" w:cs="Times New Roman"/>
@@ -21742,7 +21622,7 @@
         <w:t>Figure: Code snippet to visualize the dataset</w:t>
       </w:r>
     </w:p>
-    <w:bookmarkEnd w:id="21"/>
+    <w:bookmarkEnd w:id="24"/>
     <w:p>
       <w:pPr>
         <w:spacing w:before="240" w:after="240" w:line="360" w:lineRule="auto"/>
@@ -21948,7 +21828,7 @@
           <w:szCs w:val="24"/>
         </w:rPr>
       </w:pPr>
-      <w:bookmarkStart w:id="22" w:name="_Hlk76477117"/>
+      <w:bookmarkStart w:id="25" w:name="_Hlk76477117"/>
       <w:r>
         <w:rPr>
           <w:rFonts w:ascii="Times New Roman" w:eastAsia="Times New Roman" w:hAnsi="Times New Roman" w:cs="Times New Roman"/>
@@ -21990,7 +21870,7 @@
         <w:t>Visual representation of dataset</w:t>
       </w:r>
     </w:p>
-    <w:bookmarkEnd w:id="22"/>
+    <w:bookmarkEnd w:id="25"/>
     <w:p>
       <w:pPr>
         <w:spacing w:before="240" w:after="240" w:line="360" w:lineRule="auto"/>
@@ -22135,7 +22015,7 @@
           <w:szCs w:val="24"/>
         </w:rPr>
       </w:pPr>
-      <w:bookmarkStart w:id="23" w:name="_Hlk76477184"/>
+      <w:bookmarkStart w:id="26" w:name="_Hlk76477184"/>
       <w:r>
         <w:rPr>
           <w:rFonts w:ascii="Times New Roman" w:eastAsia="Times New Roman" w:hAnsi="Times New Roman" w:cs="Times New Roman"/>
@@ -22177,7 +22057,7 @@
         <w:t>pandas profiling</w:t>
       </w:r>
     </w:p>
-    <w:bookmarkEnd w:id="23"/>
+    <w:bookmarkEnd w:id="26"/>
     <w:p>
       <w:pPr>
         <w:spacing w:before="240" w:after="240" w:line="360" w:lineRule="auto"/>
@@ -22413,7 +22293,7 @@
           <w:szCs w:val="24"/>
         </w:rPr>
       </w:pPr>
-      <w:bookmarkStart w:id="24" w:name="_Hlk76477198"/>
+      <w:bookmarkStart w:id="27" w:name="_Hlk76477198"/>
       <w:r>
         <w:rPr>
           <w:rFonts w:ascii="Times New Roman" w:eastAsia="Times New Roman" w:hAnsi="Times New Roman" w:cs="Times New Roman"/>
@@ -22431,7 +22311,7 @@
         <w:t>to show correlation</w:t>
       </w:r>
     </w:p>
-    <w:bookmarkEnd w:id="24"/>
+    <w:bookmarkEnd w:id="27"/>
     <w:p>
       <w:pPr>
         <w:spacing w:before="240" w:after="240" w:line="360" w:lineRule="auto"/>
@@ -22509,7 +22389,7 @@
           <w:szCs w:val="24"/>
         </w:rPr>
       </w:pPr>
-      <w:bookmarkStart w:id="25" w:name="_Hlk76477210"/>
+      <w:bookmarkStart w:id="28" w:name="_Hlk76477210"/>
       <w:r>
         <w:rPr>
           <w:rFonts w:ascii="Times New Roman" w:eastAsia="Times New Roman" w:hAnsi="Times New Roman" w:cs="Times New Roman"/>
@@ -22551,7 +22431,7 @@
         <w:t>the heatmap of correlation</w:t>
       </w:r>
     </w:p>
-    <w:bookmarkEnd w:id="25"/>
+    <w:bookmarkEnd w:id="28"/>
     <w:p>
       <w:pPr>
         <w:spacing w:before="240" w:after="240" w:line="360" w:lineRule="auto"/>
@@ -22817,7 +22697,7 @@
           <w:szCs w:val="24"/>
         </w:rPr>
       </w:pPr>
-      <w:bookmarkStart w:id="26" w:name="_Hlk76477232"/>
+      <w:bookmarkStart w:id="29" w:name="_Hlk76477232"/>
       <w:r>
         <w:rPr>
           <w:rFonts w:ascii="Times New Roman" w:eastAsia="Times New Roman" w:hAnsi="Times New Roman" w:cs="Times New Roman"/>
@@ -22877,7 +22757,7 @@
         <w:t xml:space="preserve"> in their domains</w:t>
       </w:r>
     </w:p>
-    <w:bookmarkEnd w:id="26"/>
+    <w:bookmarkEnd w:id="29"/>
     <w:p>
       <w:pPr>
         <w:spacing w:before="240" w:after="240" w:line="360" w:lineRule="auto"/>
@@ -23016,7 +22896,7 @@
           <w:szCs w:val="24"/>
         </w:rPr>
       </w:pPr>
-      <w:bookmarkStart w:id="27" w:name="_Hlk76477246"/>
+      <w:bookmarkStart w:id="30" w:name="_Hlk76477246"/>
       <w:r>
         <w:rPr>
           <w:rFonts w:ascii="Times New Roman" w:eastAsia="Times New Roman" w:hAnsi="Times New Roman" w:cs="Times New Roman"/>
@@ -23034,7 +22914,7 @@
         <w:t>detection of outliers</w:t>
       </w:r>
     </w:p>
-    <w:bookmarkEnd w:id="27"/>
+    <w:bookmarkEnd w:id="30"/>
     <w:p>
       <w:pPr>
         <w:spacing w:before="240" w:after="240" w:line="360" w:lineRule="auto"/>
@@ -23112,7 +22992,7 @@
           <w:szCs w:val="24"/>
         </w:rPr>
       </w:pPr>
-      <w:bookmarkStart w:id="28" w:name="_Hlk76477256"/>
+      <w:bookmarkStart w:id="31" w:name="_Hlk76477256"/>
       <w:r>
         <w:rPr>
           <w:rFonts w:ascii="Times New Roman" w:eastAsia="Times New Roman" w:hAnsi="Times New Roman" w:cs="Times New Roman"/>
@@ -23146,7 +23026,7 @@
         <w:t>detection of outliers</w:t>
       </w:r>
     </w:p>
-    <w:bookmarkEnd w:id="28"/>
+    <w:bookmarkEnd w:id="31"/>
     <w:p>
       <w:pPr>
         <w:spacing w:before="240" w:after="240" w:line="360" w:lineRule="auto"/>
@@ -23394,7 +23274,7 @@
           <w:szCs w:val="24"/>
         </w:rPr>
       </w:pPr>
-      <w:bookmarkStart w:id="29" w:name="_Hlk76477277"/>
+      <w:bookmarkStart w:id="32" w:name="_Hlk76477277"/>
       <w:r>
         <w:rPr>
           <w:rFonts w:ascii="Times New Roman" w:eastAsia="Times New Roman" w:hAnsi="Times New Roman" w:cs="Times New Roman"/>
@@ -23436,7 +23316,7 @@
         <w:t>Resultant table after anomaly detection and rectification</w:t>
       </w:r>
     </w:p>
-    <w:bookmarkEnd w:id="29"/>
+    <w:bookmarkEnd w:id="32"/>
     <w:p>
       <w:pPr>
         <w:spacing w:before="240" w:after="240" w:line="360" w:lineRule="auto"/>
@@ -23684,7 +23564,7 @@
           <w:szCs w:val="24"/>
         </w:rPr>
       </w:pPr>
-      <w:bookmarkStart w:id="30" w:name="_Hlk76477304"/>
+      <w:bookmarkStart w:id="33" w:name="_Hlk76477304"/>
       <w:r>
         <w:rPr>
           <w:rFonts w:ascii="Times New Roman" w:eastAsia="Times New Roman" w:hAnsi="Times New Roman" w:cs="Times New Roman"/>
@@ -23725,7 +23605,7 @@
         </w:rPr>
         <w:t>rows where BMI value is null</w:t>
       </w:r>
-      <w:bookmarkEnd w:id="30"/>
+      <w:bookmarkEnd w:id="33"/>
       <w:r>
         <w:rPr>
           <w:rFonts w:ascii="Times New Roman" w:eastAsia="Times New Roman" w:hAnsi="Times New Roman" w:cs="Times New Roman"/>
@@ -23880,7 +23760,7 @@
           <w:szCs w:val="24"/>
         </w:rPr>
       </w:pPr>
-      <w:bookmarkStart w:id="31" w:name="_Hlk76477332"/>
+      <w:bookmarkStart w:id="34" w:name="_Hlk76477332"/>
       <w:r>
         <w:rPr>
           <w:rFonts w:ascii="Times New Roman" w:eastAsia="Times New Roman" w:hAnsi="Times New Roman" w:cs="Times New Roman"/>
@@ -23922,7 +23802,7 @@
         <w:t>boxplot grouped by gender</w:t>
       </w:r>
     </w:p>
-    <w:bookmarkEnd w:id="31"/>
+    <w:bookmarkEnd w:id="34"/>
     <w:p>
       <w:pPr>
         <w:spacing w:before="240" w:after="240" w:line="360" w:lineRule="auto"/>
@@ -23979,25 +23859,7 @@
           <w:sz w:val="24"/>
           <w:szCs w:val="24"/>
         </w:rPr>
-        <w:t xml:space="preserve"> the total BMI mean as there are very few examples for the </w:t>
-      </w:r>
-      <w:proofErr w:type="gramStart"/>
-      <w:r>
-        <w:rPr>
-          <w:rFonts w:ascii="Times New Roman" w:eastAsia="Times New Roman" w:hAnsi="Times New Roman" w:cs="Times New Roman"/>
-          <w:sz w:val="24"/>
-          <w:szCs w:val="24"/>
-        </w:rPr>
-        <w:t>Others</w:t>
-      </w:r>
-      <w:proofErr w:type="gramEnd"/>
-      <w:r>
-        <w:rPr>
-          <w:rFonts w:ascii="Times New Roman" w:eastAsia="Times New Roman" w:hAnsi="Times New Roman" w:cs="Times New Roman"/>
-          <w:sz w:val="24"/>
-          <w:szCs w:val="24"/>
-        </w:rPr>
-        <w:t xml:space="preserve"> gender.</w:t>
+        <w:t xml:space="preserve"> the total BMI mean as there are very few examples for the Others gender.</w:t>
       </w:r>
     </w:p>
     <w:p>
@@ -24182,7 +24044,7 @@
           <w:szCs w:val="24"/>
         </w:rPr>
       </w:pPr>
-      <w:bookmarkStart w:id="32" w:name="_Hlk76477348"/>
+      <w:bookmarkStart w:id="35" w:name="_Hlk76477348"/>
       <w:r>
         <w:rPr>
           <w:rFonts w:ascii="Times New Roman" w:eastAsia="Times New Roman" w:hAnsi="Times New Roman" w:cs="Times New Roman"/>
@@ -24224,7 +24086,7 @@
         <w:t xml:space="preserve">Code snippet and output showing that none of the field contains null or missing values </w:t>
       </w:r>
     </w:p>
-    <w:bookmarkEnd w:id="32"/>
+    <w:bookmarkEnd w:id="35"/>
     <w:p>
       <w:pPr>
         <w:spacing w:before="240" w:after="240" w:line="360" w:lineRule="auto"/>
@@ -24606,7 +24468,7 @@
           <w:szCs w:val="24"/>
         </w:rPr>
       </w:pPr>
-      <w:bookmarkStart w:id="33" w:name="_Hlk76477374"/>
+      <w:bookmarkStart w:id="36" w:name="_Hlk76477374"/>
       <w:r>
         <w:rPr>
           <w:rFonts w:ascii="Times New Roman" w:eastAsia="Times New Roman" w:hAnsi="Times New Roman" w:cs="Times New Roman"/>
@@ -24624,7 +24486,7 @@
         <w:t>Code snippet to implement label encoding</w:t>
       </w:r>
     </w:p>
-    <w:bookmarkEnd w:id="33"/>
+    <w:bookmarkEnd w:id="36"/>
     <w:p>
       <w:pPr>
         <w:spacing w:before="240" w:after="240" w:line="360" w:lineRule="auto"/>
@@ -25002,7 +24864,7 @@
           <w:szCs w:val="24"/>
         </w:rPr>
       </w:pPr>
-      <w:bookmarkStart w:id="34" w:name="_Hlk76477389"/>
+      <w:bookmarkStart w:id="37" w:name="_Hlk76477389"/>
       <w:r>
         <w:rPr>
           <w:rFonts w:ascii="Times New Roman" w:eastAsia="Times New Roman" w:hAnsi="Times New Roman" w:cs="Times New Roman"/>
@@ -25012,7 +24874,7 @@
         <w:t>Figure: Code snippet for implementing one hot encoding</w:t>
       </w:r>
     </w:p>
-    <w:bookmarkEnd w:id="34"/>
+    <w:bookmarkEnd w:id="37"/>
     <w:p>
       <w:pPr>
         <w:spacing w:before="240" w:after="240" w:line="360" w:lineRule="auto"/>
@@ -25090,7 +24952,7 @@
           <w:szCs w:val="24"/>
         </w:rPr>
       </w:pPr>
-      <w:bookmarkStart w:id="35" w:name="_Hlk76477401"/>
+      <w:bookmarkStart w:id="38" w:name="_Hlk76477401"/>
       <w:r>
         <w:rPr>
           <w:rFonts w:ascii="Times New Roman" w:eastAsia="Times New Roman" w:hAnsi="Times New Roman" w:cs="Times New Roman"/>
@@ -25124,7 +24986,7 @@
         <w:t>: Sample output showing the table doesn’t contain categorial variables.</w:t>
       </w:r>
     </w:p>
-    <w:bookmarkEnd w:id="35"/>
+    <w:bookmarkEnd w:id="38"/>
     <w:p>
       <w:pPr>
         <w:spacing w:before="240" w:after="240" w:line="360" w:lineRule="auto"/>
@@ -25287,7 +25149,7 @@
           <w:szCs w:val="24"/>
         </w:rPr>
       </w:pPr>
-      <w:bookmarkStart w:id="36" w:name="_Hlk76477418"/>
+      <w:bookmarkStart w:id="39" w:name="_Hlk76477418"/>
       <w:r>
         <w:rPr>
           <w:rFonts w:ascii="Times New Roman" w:eastAsia="Times New Roman" w:hAnsi="Times New Roman" w:cs="Times New Roman"/>
@@ -25305,7 +25167,7 @@
         <w:t xml:space="preserve">showing the dataset is split for the purpose of training, testing and validation. </w:t>
       </w:r>
     </w:p>
-    <w:bookmarkEnd w:id="36"/>
+    <w:bookmarkEnd w:id="39"/>
     <w:p>
       <w:pPr>
         <w:spacing w:before="240" w:after="240" w:line="360" w:lineRule="auto"/>
@@ -25643,7 +25505,7 @@
           <w:szCs w:val="24"/>
         </w:rPr>
       </w:pPr>
-      <w:bookmarkStart w:id="37" w:name="_Hlk76477441"/>
+      <w:bookmarkStart w:id="40" w:name="_Hlk76477441"/>
       <w:r>
         <w:rPr>
           <w:rFonts w:ascii="Times New Roman" w:eastAsia="Times New Roman" w:hAnsi="Times New Roman" w:cs="Times New Roman"/>
@@ -25653,7 +25515,7 @@
         <w:t>Figure: Code snippet for saving the scaler object</w:t>
       </w:r>
     </w:p>
-    <w:bookmarkEnd w:id="37"/>
+    <w:bookmarkEnd w:id="40"/>
     <w:p>
       <w:pPr>
         <w:spacing w:before="240" w:after="240" w:line="360" w:lineRule="auto"/>
@@ -25873,7 +25735,7 @@
           <w:szCs w:val="24"/>
         </w:rPr>
       </w:pPr>
-      <w:bookmarkStart w:id="38" w:name="_Hlk76477463"/>
+      <w:bookmarkStart w:id="41" w:name="_Hlk76477463"/>
       <w:r>
         <w:rPr>
           <w:rFonts w:ascii="Times New Roman" w:eastAsia="Times New Roman" w:hAnsi="Times New Roman" w:cs="Times New Roman"/>
@@ -25884,7 +25746,7 @@
         <w:t>Figure: Code snippet for computing accuracy, precision, recall, F1 score, specificity and confusion matrix of various ML algorithms</w:t>
       </w:r>
     </w:p>
-    <w:bookmarkEnd w:id="38"/>
+    <w:bookmarkEnd w:id="41"/>
     <w:p>
       <w:pPr>
         <w:spacing w:before="240" w:after="240" w:line="360" w:lineRule="auto"/>
@@ -26591,7 +26453,7 @@
           <w:szCs w:val="24"/>
         </w:rPr>
       </w:pPr>
-      <w:bookmarkStart w:id="39" w:name="_Hlk76477484"/>
+      <w:bookmarkStart w:id="42" w:name="_Hlk76477484"/>
       <w:r>
         <w:rPr>
           <w:rFonts w:ascii="Times New Roman" w:eastAsia="Times New Roman" w:hAnsi="Times New Roman" w:cs="Times New Roman"/>
@@ -26638,7 +26500,7 @@
         <w:t>accuracy, precision, recall, F1 score, specificity and confusion matrix of various ML algorithms</w:t>
       </w:r>
     </w:p>
-    <w:bookmarkEnd w:id="39"/>
+    <w:bookmarkEnd w:id="42"/>
     <w:p>
       <w:pPr>
         <w:spacing w:before="240" w:after="240" w:line="360" w:lineRule="auto"/>
@@ -26719,7 +26581,7 @@
           <w:szCs w:val="24"/>
         </w:rPr>
       </w:pPr>
-      <w:bookmarkStart w:id="40" w:name="_Hlk76477496"/>
+      <w:bookmarkStart w:id="43" w:name="_Hlk76477496"/>
       <w:r>
         <w:rPr>
           <w:rFonts w:ascii="Times New Roman" w:eastAsia="Times New Roman" w:hAnsi="Times New Roman" w:cs="Times New Roman"/>
@@ -26730,7 +26592,7 @@
         <w:t>Figure: Code snippet to graphically visualize the train-validation-test score of models</w:t>
       </w:r>
     </w:p>
-    <w:bookmarkEnd w:id="40"/>
+    <w:bookmarkEnd w:id="43"/>
     <w:p>
       <w:pPr>
         <w:spacing w:before="240" w:after="240" w:line="360" w:lineRule="auto"/>
@@ -26812,7 +26674,7 @@
           <w:szCs w:val="24"/>
         </w:rPr>
       </w:pPr>
-      <w:bookmarkStart w:id="41" w:name="_Hlk76477507"/>
+      <w:bookmarkStart w:id="44" w:name="_Hlk76477507"/>
       <w:r>
         <w:rPr>
           <w:rFonts w:ascii="Times New Roman" w:eastAsia="Times New Roman" w:hAnsi="Times New Roman" w:cs="Times New Roman"/>
@@ -26850,7 +26712,7 @@
         <w:t>: Graphical output of train-validation- test score of models</w:t>
       </w:r>
     </w:p>
-    <w:bookmarkEnd w:id="41"/>
+    <w:bookmarkEnd w:id="44"/>
     <w:p>
       <w:pPr>
         <w:spacing w:before="240" w:after="240" w:line="360" w:lineRule="auto"/>
@@ -26931,7 +26793,7 @@
           <w:szCs w:val="24"/>
         </w:rPr>
       </w:pPr>
-      <w:bookmarkStart w:id="42" w:name="_Hlk76477519"/>
+      <w:bookmarkStart w:id="45" w:name="_Hlk76477519"/>
       <w:r>
         <w:rPr>
           <w:rFonts w:ascii="Times New Roman" w:eastAsia="Times New Roman" w:hAnsi="Times New Roman" w:cs="Times New Roman"/>
@@ -26969,7 +26831,7 @@
         <w:t>: Code snippet and output showing the accuracy of each model</w:t>
       </w:r>
     </w:p>
-    <w:bookmarkEnd w:id="42"/>
+    <w:bookmarkEnd w:id="45"/>
     <w:p>
       <w:pPr>
         <w:spacing w:before="240" w:after="240" w:line="360" w:lineRule="auto"/>
@@ -27119,27 +26981,7 @@
           <w:sz w:val="24"/>
           <w:szCs w:val="24"/>
         </w:rPr>
-        <w:t xml:space="preserve"> </w:t>
-      </w:r>
-      <w:proofErr w:type="gramStart"/>
-      <w:r>
-        <w:rPr>
-          <w:rFonts w:ascii="Times New Roman" w:eastAsia="Times New Roman" w:hAnsi="Times New Roman" w:cs="Times New Roman"/>
-          <w:bCs/>
-          <w:sz w:val="24"/>
-          <w:szCs w:val="24"/>
-        </w:rPr>
-        <w:t>Best</w:t>
-      </w:r>
-      <w:proofErr w:type="gramEnd"/>
-      <w:r>
-        <w:rPr>
-          <w:rFonts w:ascii="Times New Roman" w:eastAsia="Times New Roman" w:hAnsi="Times New Roman" w:cs="Times New Roman"/>
-          <w:bCs/>
-          <w:sz w:val="24"/>
-          <w:szCs w:val="24"/>
-        </w:rPr>
-        <w:t xml:space="preserve"> </w:t>
+        <w:t xml:space="preserve"> Best </w:t>
       </w:r>
       <w:r>
         <w:rPr>
@@ -27277,7 +27119,7 @@
           <w:szCs w:val="24"/>
         </w:rPr>
       </w:pPr>
-      <w:bookmarkStart w:id="43" w:name="_Hlk76477567"/>
+      <w:bookmarkStart w:id="46" w:name="_Hlk76477567"/>
       <w:r>
         <w:rPr>
           <w:rFonts w:ascii="Times New Roman" w:eastAsia="Times New Roman" w:hAnsi="Times New Roman" w:cs="Times New Roman"/>
@@ -27306,7 +27148,7 @@
         <w:t>and training for optimization</w:t>
       </w:r>
     </w:p>
-    <w:bookmarkEnd w:id="43"/>
+    <w:bookmarkEnd w:id="46"/>
     <w:p>
       <w:pPr>
         <w:spacing w:before="240" w:after="240" w:line="360" w:lineRule="auto"/>
@@ -27387,7 +27229,7 @@
           <w:szCs w:val="24"/>
         </w:rPr>
       </w:pPr>
-      <w:bookmarkStart w:id="44" w:name="_Hlk76477578"/>
+      <w:bookmarkStart w:id="47" w:name="_Hlk76477578"/>
       <w:r>
         <w:rPr>
           <w:rFonts w:ascii="Times New Roman" w:eastAsia="Times New Roman" w:hAnsi="Times New Roman" w:cs="Times New Roman"/>
@@ -27443,7 +27285,7 @@
         <w:t>Classifier score along with accuracy and confusion matrix</w:t>
       </w:r>
     </w:p>
-    <w:bookmarkEnd w:id="44"/>
+    <w:bookmarkEnd w:id="47"/>
     <w:p>
       <w:pPr>
         <w:spacing w:before="240" w:after="240" w:line="360" w:lineRule="auto"/>
@@ -27544,7 +27386,7 @@
           <w:szCs w:val="24"/>
         </w:rPr>
       </w:pPr>
-      <w:bookmarkStart w:id="45" w:name="_Hlk76477587"/>
+      <w:bookmarkStart w:id="48" w:name="_Hlk76477587"/>
       <w:r>
         <w:rPr>
           <w:rFonts w:ascii="Times New Roman" w:eastAsia="Times New Roman" w:hAnsi="Times New Roman" w:cs="Times New Roman"/>
@@ -27555,7 +27397,7 @@
         <w:t>Figure: Code snippet for saving the KNN Model</w:t>
       </w:r>
     </w:p>
-    <w:bookmarkEnd w:id="45"/>
+    <w:bookmarkEnd w:id="48"/>
     <w:p>
       <w:pPr>
         <w:spacing w:before="240" w:after="240" w:line="360" w:lineRule="auto"/>
@@ -27719,7 +27561,7 @@
           <w:szCs w:val="24"/>
         </w:rPr>
       </w:pPr>
-      <w:bookmarkStart w:id="46" w:name="_Hlk76477601"/>
+      <w:bookmarkStart w:id="49" w:name="_Hlk76477601"/>
       <w:r>
         <w:rPr>
           <w:rFonts w:ascii="Times New Roman" w:eastAsia="Times New Roman" w:hAnsi="Times New Roman" w:cs="Times New Roman"/>
@@ -27730,7 +27572,7 @@
         <w:t>Figure: Code snippet to implement K-Fold Cross validation</w:t>
       </w:r>
     </w:p>
-    <w:bookmarkEnd w:id="46"/>
+    <w:bookmarkEnd w:id="49"/>
     <w:p>
       <w:pPr>
         <w:spacing w:before="240" w:after="240" w:line="360" w:lineRule="auto"/>
@@ -27811,7 +27653,7 @@
           <w:szCs w:val="24"/>
         </w:rPr>
       </w:pPr>
-      <w:bookmarkStart w:id="47" w:name="_Hlk76477624"/>
+      <w:bookmarkStart w:id="50" w:name="_Hlk76477624"/>
       <w:r>
         <w:rPr>
           <w:rFonts w:ascii="Times New Roman" w:eastAsia="Times New Roman" w:hAnsi="Times New Roman" w:cs="Times New Roman"/>
@@ -27849,7 +27691,7 @@
         <w:t>: Graphical output after implementing K-Fold Cross validation</w:t>
       </w:r>
     </w:p>
-    <w:bookmarkEnd w:id="47"/>
+    <w:bookmarkEnd w:id="50"/>
     <w:p>
       <w:pPr>
         <w:spacing w:before="240" w:after="240" w:line="360" w:lineRule="auto"/>
@@ -28280,7 +28122,7 @@
           <w:szCs w:val="24"/>
         </w:rPr>
       </w:pPr>
-      <w:bookmarkStart w:id="48" w:name="_Hlk76477686"/>
+      <w:bookmarkStart w:id="51" w:name="_Hlk76477686"/>
       <w:r>
         <w:rPr>
           <w:rFonts w:ascii="Times New Roman" w:hAnsi="Times New Roman" w:cs="Times New Roman"/>
@@ -28290,7 +28132,7 @@
         <w:t>Figure: Code snippet and sample output after applying GridSearchCV</w:t>
       </w:r>
     </w:p>
-    <w:bookmarkEnd w:id="48"/>
+    <w:bookmarkEnd w:id="51"/>
     <w:p>
       <w:pPr>
         <w:pStyle w:val="Heading3"/>
@@ -28395,7 +28237,7 @@
           <w:szCs w:val="24"/>
         </w:rPr>
       </w:pPr>
-      <w:bookmarkStart w:id="49" w:name="_Hlk76477697"/>
+      <w:bookmarkStart w:id="52" w:name="_Hlk76477697"/>
       <w:r>
         <w:t xml:space="preserve">Figure: </w:t>
       </w:r>
@@ -28423,7 +28265,7 @@
         </w:rPr>
         <w:t>dSearchCV</w:t>
       </w:r>
-      <w:bookmarkEnd w:id="49"/>
+      <w:bookmarkEnd w:id="52"/>
     </w:p>
     <w:p>
       <w:pPr>
@@ -28534,7 +28376,7 @@
           <w:szCs w:val="24"/>
         </w:rPr>
       </w:pPr>
-      <w:bookmarkStart w:id="50" w:name="_Hlk76477712"/>
+      <w:bookmarkStart w:id="53" w:name="_Hlk76477712"/>
       <w:r>
         <w:rPr>
           <w:rFonts w:ascii="Times New Roman" w:hAnsi="Times New Roman" w:cs="Times New Roman"/>
@@ -28544,7 +28386,7 @@
         <w:t>Figure: Code snippet for best feature selections</w:t>
       </w:r>
     </w:p>
-    <w:bookmarkEnd w:id="50"/>
+    <w:bookmarkEnd w:id="53"/>
     <w:p>
       <w:pPr>
         <w:spacing w:line="360" w:lineRule="auto"/>
@@ -28886,7 +28728,7 @@
           <w:szCs w:val="23"/>
         </w:rPr>
       </w:pPr>
-      <w:bookmarkStart w:id="51" w:name="_Hlk76477730"/>
+      <w:bookmarkStart w:id="54" w:name="_Hlk76477730"/>
       <w:r>
         <w:rPr>
           <w:rFonts w:ascii="Times New Roman" w:eastAsia="Times New Roman" w:hAnsi="Times New Roman" w:cs="Times New Roman"/>
@@ -28928,7 +28770,7 @@
         <w:t>: Layout of the webpage (User form)</w:t>
       </w:r>
     </w:p>
-    <w:bookmarkEnd w:id="51"/>
+    <w:bookmarkEnd w:id="54"/>
     <w:p>
       <w:pPr>
         <w:spacing w:before="240" w:after="240" w:line="360" w:lineRule="auto"/>
@@ -29354,7 +29196,7 @@
           <w:szCs w:val="24"/>
         </w:rPr>
       </w:pPr>
-      <w:bookmarkStart w:id="52" w:name="_Hlk76477744"/>
+      <w:bookmarkStart w:id="55" w:name="_Hlk76477744"/>
       <w:r>
         <w:rPr>
           <w:rFonts w:ascii="Times New Roman" w:eastAsia="Times New Roman" w:hAnsi="Times New Roman" w:cs="Times New Roman"/>
@@ -29372,7 +29214,7 @@
         <w:t>Sample input data filled in the Form</w:t>
       </w:r>
     </w:p>
-    <w:bookmarkEnd w:id="52"/>
+    <w:bookmarkEnd w:id="55"/>
     <w:p>
       <w:pPr>
         <w:spacing w:before="240" w:after="240" w:line="360" w:lineRule="auto"/>
@@ -29451,7 +29293,7 @@
           <w:szCs w:val="24"/>
         </w:rPr>
       </w:pPr>
-      <w:bookmarkStart w:id="53" w:name="_Hlk76477756"/>
+      <w:bookmarkStart w:id="56" w:name="_Hlk76477756"/>
       <w:r>
         <w:rPr>
           <w:rFonts w:ascii="Times New Roman" w:eastAsia="Times New Roman" w:hAnsi="Times New Roman" w:cs="Times New Roman"/>
@@ -29485,7 +29327,7 @@
         <w:t>: Sample results displayed at the Web Platform when using the model for prediction</w:t>
       </w:r>
     </w:p>
-    <w:bookmarkEnd w:id="53"/>
+    <w:bookmarkEnd w:id="56"/>
     <w:p>
       <w:pPr>
         <w:spacing w:before="240" w:after="240" w:line="360" w:lineRule="auto"/>
@@ -34379,7 +34221,25 @@
           <w:sz w:val="24"/>
           <w:szCs w:val="24"/>
         </w:rPr>
-        <w:t xml:space="preserve">, Rizwan Patan, </w:t>
+        <w:t xml:space="preserve">, Rizwan </w:t>
+      </w:r>
+      <w:proofErr w:type="spellStart"/>
+      <w:r>
+        <w:rPr>
+          <w:rFonts w:ascii="Times New Roman" w:eastAsia="Times New Roman" w:hAnsi="Times New Roman" w:cs="Times New Roman"/>
+          <w:sz w:val="24"/>
+          <w:szCs w:val="24"/>
+        </w:rPr>
+        <w:t>Patan</w:t>
+      </w:r>
+      <w:proofErr w:type="spellEnd"/>
+      <w:r>
+        <w:rPr>
+          <w:rFonts w:ascii="Times New Roman" w:eastAsia="Times New Roman" w:hAnsi="Times New Roman" w:cs="Times New Roman"/>
+          <w:sz w:val="24"/>
+          <w:szCs w:val="24"/>
+        </w:rPr>
+        <w:t xml:space="preserve">, </w:t>
       </w:r>
       <w:proofErr w:type="spellStart"/>
       <w:r>
@@ -36453,17 +36313,7 @@
             <w:szCs w:val="24"/>
             <w:lang w:val="en-US"/>
           </w:rPr>
-          <w:t>h</w:t>
-        </w:r>
-        <w:r>
-          <w:rPr>
-            <w:rStyle w:val="Hyperlink"/>
-            <w:rFonts w:ascii="Times New Roman" w:hAnsi="Times New Roman" w:cs="Times New Roman"/>
-            <w:sz w:val="24"/>
-            <w:szCs w:val="24"/>
-            <w:lang w:val="en-US"/>
-          </w:rPr>
-          <w:t>ttps://en.wikipedia.org/wiki/Sensitivity_and_specificity#:~:text=Specificity%20(True%20Negative%20rate)%20measures,as%20not%20having%20the%20condition).</w:t>
+          <w:t>https://en.wikipedia.org/wiki/Sensitivity_and_specificity#:~:text=Specificity%20(True%20Negative%20rate)%20measures,as%20not%20having%20the%20condition).</w:t>
         </w:r>
       </w:hyperlink>
     </w:p>
@@ -36793,7 +36643,7 @@
           <w:szCs w:val="24"/>
         </w:rPr>
       </w:pPr>
-      <w:bookmarkStart w:id="54" w:name="_Hlk76477776"/>
+      <w:bookmarkStart w:id="57" w:name="_Hlk76477776"/>
       <w:r>
         <w:rPr>
           <w:rFonts w:ascii="Times New Roman" w:eastAsia="Times New Roman" w:hAnsi="Times New Roman" w:cs="Times New Roman"/>
@@ -36835,7 +36685,7 @@
         <w:t>: Image of histogram showing the comparison of train, test and validation score.</w:t>
       </w:r>
     </w:p>
-    <w:bookmarkEnd w:id="54"/>
+    <w:bookmarkEnd w:id="57"/>
     <w:p>
       <w:pPr>
         <w:spacing w:before="240" w:after="240" w:line="360" w:lineRule="auto"/>
@@ -36907,7 +36757,7 @@
           <w:szCs w:val="24"/>
         </w:rPr>
       </w:pPr>
-      <w:bookmarkStart w:id="55" w:name="_Hlk76477786"/>
+      <w:bookmarkStart w:id="58" w:name="_Hlk76477786"/>
       <w:r>
         <w:rPr>
           <w:rFonts w:ascii="Times New Roman" w:eastAsia="Times New Roman" w:hAnsi="Times New Roman" w:cs="Times New Roman"/>
@@ -36933,7 +36783,7 @@
         <w:t>, precision, recall, and F1 score.</w:t>
       </w:r>
     </w:p>
-    <w:bookmarkEnd w:id="55"/>
+    <w:bookmarkEnd w:id="58"/>
     <w:p>
       <w:pPr>
         <w:spacing w:before="240" w:after="240" w:line="360" w:lineRule="auto"/>
@@ -37593,13 +37443,13 @@
             </wp:anchor>
           </w:drawing>
         </mc:Choice>
-        <mc:Fallback xmlns:w16sdtdh="http://schemas.microsoft.com/office/word/2020/wordml/sdtdatahash">
+        <mc:Fallback>
           <w:pict>
             <v:shapetype w14:anchorId="7538E2B4" id="_x0000_t202" coordsize="21600,21600" o:spt="202" path="m,l,21600r21600,l21600,xe">
               <v:stroke joinstyle="miter"/>
               <v:path gradientshapeok="t" o:connecttype="rect"/>
             </v:shapetype>
-            <v:shape id="Text Box 62" o:spid="_x0000_s1027" type="#_x0000_t202" style="position:absolute;margin-left:0;margin-top:0;width:2in;height:2in;z-index:251664384;visibility:visible;mso-wrap-style:none;mso-wrap-distance-left:9pt;mso-wrap-distance-top:0;mso-wrap-distance-right:9pt;mso-wrap-distance-bottom:0;mso-position-horizontal:center;mso-position-horizontal-relative:margin;mso-position-vertical:absolute;mso-position-vertical-relative:text;v-text-anchor:top" o:gfxdata="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" filled="f" stroked="f" strokeweight=".5pt">
+            <v:shape id="Text Box 62" o:spid="_x0000_s1026" type="#_x0000_t202" style="position:absolute;margin-left:0;margin-top:0;width:2in;height:2in;z-index:251664384;visibility:visible;mso-wrap-style:none;mso-wrap-distance-left:9pt;mso-wrap-distance-top:0;mso-wrap-distance-right:9pt;mso-wrap-distance-bottom:0;mso-position-horizontal:center;mso-position-horizontal-relative:margin;mso-position-vertical:absolute;mso-position-vertical-relative:text;v-text-anchor:top" o:gfxdata="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" filled="f" stroked="f" strokeweight=".5pt">
               <v:textbox style="mso-fit-shape-to-text:t" inset="0,0,0,0">
                 <w:txbxContent>
                   <w:p>
@@ -37859,13 +37709,13 @@
             </wp:anchor>
           </w:drawing>
         </mc:Choice>
-        <mc:Fallback xmlns:w16sdtdh="http://schemas.microsoft.com/office/word/2020/wordml/sdtdatahash">
+        <mc:Fallback>
           <w:pict>
             <v:shapetype w14:anchorId="15926A09" id="_x0000_t202" coordsize="21600,21600" o:spt="202" path="m,l,21600r21600,l21600,xe">
               <v:stroke joinstyle="miter"/>
               <v:path gradientshapeok="t" o:connecttype="rect"/>
             </v:shapetype>
-            <v:shape id="Text Box 61" o:spid="_x0000_s1028" type="#_x0000_t202" style="position:absolute;margin-left:0;margin-top:0;width:2in;height:2in;z-index:251663360;visibility:visible;mso-wrap-style:none;mso-wrap-distance-left:9pt;mso-wrap-distance-top:0;mso-wrap-distance-right:9pt;mso-wrap-distance-bottom:0;mso-position-horizontal:center;mso-position-horizontal-relative:margin;mso-position-vertical:absolute;mso-position-vertical-relative:text;v-text-anchor:top" o:gfxdata="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" filled="f" stroked="f" strokeweight=".5pt">
+            <v:shape id="Text Box 61" o:spid="_x0000_s1027" type="#_x0000_t202" style="position:absolute;margin-left:0;margin-top:0;width:2in;height:2in;z-index:251663360;visibility:visible;mso-wrap-style:none;mso-wrap-distance-left:9pt;mso-wrap-distance-top:0;mso-wrap-distance-right:9pt;mso-wrap-distance-bottom:0;mso-position-horizontal:center;mso-position-horizontal-relative:margin;mso-position-vertical:absolute;mso-position-vertical-relative:text;v-text-anchor:top" o:gfxdata="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" filled="f" stroked="f" strokeweight=".5pt">
               <v:textbox style="mso-fit-shape-to-text:t" inset="0,0,0,0">
                 <w:txbxContent>
                   <w:p>

</xml_diff>